<commit_message>
Add some Entities, DbContext, Migrations and a Unit tests project
</commit_message>
<xml_diff>
--- a/Basic application documentation.docx
+++ b/Basic application documentation.docx
@@ -7,10 +7,7 @@
         <w:pStyle w:val="Title"/>
       </w:pPr>
       <w:r>
-        <w:t xml:space="preserve">Basic application </w:t>
-      </w:r>
-      <w:r>
-        <w:t>documentation</w:t>
+        <w:t>Basic application documentation</w:t>
       </w:r>
     </w:p>
     <w:p/>
@@ -111,12 +108,7 @@
       </w:r>
       <w:r>
         <w:tab/>
-      </w:r>
-      <w:r>
-        <w:t xml:space="preserve">+ </w:t>
-      </w:r>
-      <w:r>
-        <w:t>pause the tracking</w:t>
+        <w:t>+ pause the tracking</w:t>
       </w:r>
     </w:p>
     <w:p>
@@ -125,12 +117,7 @@
       </w:r>
       <w:r>
         <w:tab/>
-      </w:r>
-      <w:r>
-        <w:t xml:space="preserve">+ </w:t>
-      </w:r>
-      <w:r>
-        <w:t>save current game session</w:t>
+        <w:t>+ save current game session</w:t>
       </w:r>
       <w:r>
         <w:t xml:space="preserve"> if the user </w:t>
@@ -158,13 +145,7 @@
         <w:t xml:space="preserve"> over a clear status cell,</w:t>
       </w:r>
       <w:r>
-        <w:t xml:space="preserve"> the system </w:t>
-      </w:r>
-      <w:r>
-        <w:t>processes</w:t>
-      </w:r>
-      <w:r>
-        <w:t xml:space="preserve"> the action doing the exploration. If he clicks over one mine the game ends and all the mines are discovered</w:t>
+        <w:t xml:space="preserve"> the system processes the action doing the exploration. If he clicks over one mine the game ends and all the mines are discovered</w:t>
       </w:r>
     </w:p>
     <w:p/>
@@ -179,10 +160,7 @@
         <w:t xml:space="preserve">clear &gt;&gt; flagged &gt;&gt; </w:t>
       </w:r>
       <w:r>
-        <w:t>Suspicious</w:t>
-      </w:r>
-      <w:r>
-        <w:t xml:space="preserve"> </w:t>
+        <w:t xml:space="preserve">Suspicious </w:t>
       </w:r>
       <w:r>
         <w:t>&gt;&gt; clear</w:t>
@@ -270,16 +248,7 @@
         </w:numPr>
       </w:pPr>
       <w:r>
-        <w:t xml:space="preserve">Cells: </w:t>
-      </w:r>
-      <w:r>
-        <w:t xml:space="preserve">The center ones which are </w:t>
-      </w:r>
-      <w:r>
-        <w:t>surrounded</w:t>
-      </w:r>
-      <w:r>
-        <w:t xml:space="preserve"> by other cells.</w:t>
+        <w:t>Cells: The center ones which are surrounded by other cells.</w:t>
       </w:r>
     </w:p>
     <w:p>
@@ -291,16 +260,7 @@
         </w:numPr>
       </w:pPr>
       <w:r>
-        <w:t>Border Cells:  D</w:t>
-      </w:r>
-      <w:r>
-        <w:t xml:space="preserve">o not have closer cells to one side or </w:t>
-      </w:r>
-      <w:r>
-        <w:t xml:space="preserve">two </w:t>
-      </w:r>
-      <w:r>
-        <w:t xml:space="preserve">these cells are delimited by the 0 and the number of columns and rows. </w:t>
+        <w:t xml:space="preserve">Border Cells:  Do not have closer cells to one side or two these cells are delimited by the 0 and the number of columns and rows. </w:t>
       </w:r>
     </w:p>
     <w:p>
@@ -362,6 +322,11 @@
       </w:r>
     </w:p>
     <w:p>
+      <w:r>
+        <w:t>[</w:t>
+      </w:r>
+    </w:p>
+    <w:p>
       <w:pPr>
         <w:rPr>
           <w:lang w:val="es-UY"/>
@@ -371,130 +336,65 @@
         <w:rPr>
           <w:lang w:val="es-UY"/>
         </w:rPr>
-        <w:t>[</w:t>
-      </w:r>
-    </w:p>
-    <w:p>
-      <w:pPr>
+        <w:t>(x-1, y-1), (x, y-1), (x+1, y</w:t>
+      </w:r>
+      <w:r>
         <w:rPr>
           <w:lang w:val="es-UY"/>
         </w:rPr>
-      </w:pPr>
+        <w:t>-</w:t>
+      </w:r>
       <w:r>
         <w:rPr>
           <w:lang w:val="es-UY"/>
         </w:rPr>
-        <w:t>(x-1, y-1), (x, y-1), (x+1, y</w:t>
+        <w:t>1)</w:t>
       </w:r>
       <w:r>
         <w:rPr>
           <w:lang w:val="es-UY"/>
         </w:rPr>
-        <w:t>-</w:t>
-      </w:r>
-      <w:r>
+        <w:t>,</w:t>
+      </w:r>
+    </w:p>
+    <w:p>
+      <w:pPr>
         <w:rPr>
           <w:lang w:val="es-UY"/>
         </w:rPr>
-        <w:t>1)</w:t>
-      </w:r>
+      </w:pPr>
       <w:r>
         <w:rPr>
           <w:lang w:val="es-UY"/>
         </w:rPr>
+        <w:t>(x-1, y),</w:t>
+      </w:r>
+      <w:r>
+        <w:rPr>
+          <w:lang w:val="es-UY"/>
+        </w:rPr>
+        <w:t xml:space="preserve"> </w:t>
+      </w:r>
+      <w:r>
+        <w:rPr>
+          <w:lang w:val="es-UY"/>
+        </w:rPr>
+        <w:t>(x+1, y)</w:t>
+      </w:r>
+      <w:r>
+        <w:rPr>
+          <w:lang w:val="es-UY"/>
+        </w:rPr>
         <w:t>,</w:t>
       </w:r>
     </w:p>
     <w:p>
-      <w:pPr>
-        <w:rPr>
-          <w:lang w:val="es-UY"/>
-        </w:rPr>
-      </w:pPr>
-      <w:r>
-        <w:rPr>
-          <w:lang w:val="es-UY"/>
-        </w:rPr>
-        <w:t>(x-1, y),</w:t>
-      </w:r>
-      <w:r>
-        <w:rPr>
-          <w:lang w:val="es-UY"/>
-        </w:rPr>
-        <w:t xml:space="preserve"> </w:t>
-      </w:r>
-      <w:r>
-        <w:rPr>
-          <w:lang w:val="es-UY"/>
-        </w:rPr>
-        <w:t>(x+1, y)</w:t>
-      </w:r>
-      <w:r>
-        <w:rPr>
-          <w:lang w:val="es-UY"/>
-        </w:rPr>
-        <w:t>,</w:t>
-      </w:r>
-    </w:p>
-    <w:p>
-      <w:pPr>
-        <w:rPr>
-          <w:lang w:val="es-UY"/>
-        </w:rPr>
-      </w:pPr>
-      <w:r>
-        <w:rPr>
-          <w:lang w:val="es-UY"/>
-        </w:rPr>
-        <w:t>(x</w:t>
-      </w:r>
-      <w:r>
-        <w:rPr>
-          <w:lang w:val="es-UY"/>
-        </w:rPr>
-        <w:t>-</w:t>
-      </w:r>
-      <w:r>
-        <w:rPr>
-          <w:lang w:val="es-UY"/>
-        </w:rPr>
-        <w:t>1, y</w:t>
-      </w:r>
-      <w:r>
-        <w:rPr>
-          <w:lang w:val="es-UY"/>
-        </w:rPr>
-        <w:t>+</w:t>
-      </w:r>
-      <w:r>
-        <w:rPr>
-          <w:lang w:val="es-UY"/>
-        </w:rPr>
-        <w:t>1), (x, y</w:t>
-      </w:r>
-      <w:r>
-        <w:rPr>
-          <w:lang w:val="es-UY"/>
-        </w:rPr>
-        <w:t>+</w:t>
-      </w:r>
-      <w:r>
-        <w:rPr>
-          <w:lang w:val="es-UY"/>
-        </w:rPr>
-        <w:t>1), (x+1, y+1)</w:t>
-      </w:r>
-    </w:p>
-    <w:p>
-      <w:pPr>
-        <w:rPr>
-          <w:lang w:val="es-UY"/>
-        </w:rPr>
-      </w:pPr>
-      <w:r>
-        <w:rPr>
-          <w:lang w:val="es-UY"/>
-        </w:rPr>
+      <w:r>
+        <w:t>(x-1, y+1), (x, y+1), (x+1, y+1)</w:t>
+      </w:r>
+    </w:p>
+    <w:p>
+      <w:r>
         <w:t>]</w:t>
       </w:r>
     </w:p>
@@ -515,10 +415,7 @@
         <w:t xml:space="preserve"> t</w:t>
       </w:r>
       <w:r>
-        <w:t xml:space="preserve">he closer cells are </w:t>
-      </w:r>
-      <w:r>
-        <w:t>the same but removing all these that are outside the borders</w:t>
+        <w:t>he closer cells are the same but removing all these that are outside the borders</w:t>
       </w:r>
     </w:p>
     <w:p>
@@ -546,13 +443,7 @@
     <w:p>
       <w:r>
         <w:tab/>
-        <w:t xml:space="preserve">For </w:t>
-      </w:r>
-      <w:r>
-        <w:t xml:space="preserve">rows </w:t>
-      </w:r>
-      <w:r>
-        <w:t>(</w:t>
+        <w:t>For rows (</w:t>
       </w:r>
       <w:r>
         <w:t xml:space="preserve">y &gt;= 0 &amp;&amp; y&lt;= </w:t>
@@ -924,10 +815,7 @@
         </w:numPr>
       </w:pPr>
       <w:r>
-        <w:t>FirstName:</w:t>
-      </w:r>
-      <w:r>
-        <w:t xml:space="preserve"> String</w:t>
+        <w:t>FirstName: String</w:t>
       </w:r>
     </w:p>
     <w:p>
@@ -1003,7 +891,10 @@
       </w:r>
       <w:proofErr w:type="spellEnd"/>
       <w:r>
-        <w:t xml:space="preserve"> (enumeration): int</w:t>
+        <w:t xml:space="preserve"> (enumeration): </w:t>
+      </w:r>
+      <w:r>
+        <w:t>short</w:t>
       </w:r>
     </w:p>
     <w:p>
@@ -1145,7 +1036,10 @@
         <w:t>millisecond</w:t>
       </w:r>
       <w:r>
-        <w:t>: Time</w:t>
+        <w:t xml:space="preserve">: </w:t>
+      </w:r>
+      <w:r>
+        <w:t>lnt64</w:t>
       </w:r>
     </w:p>
     <w:p>
@@ -1225,21 +1119,23 @@
       </w:pPr>
       <w:proofErr w:type="spellStart"/>
       <w:r>
-        <w:t>Cell</w:t>
-      </w:r>
-      <w:r>
-        <w:t>Status</w:t>
+        <w:t>PersistibleBoard</w:t>
       </w:r>
       <w:proofErr w:type="spellEnd"/>
-      <w:r>
-        <w:t xml:space="preserve"> (enumera</w:t>
-      </w:r>
-      <w:r>
-        <w:t>tion</w:t>
-      </w:r>
-      <w:r>
-        <w:t>)</w:t>
-      </w:r>
+    </w:p>
+    <w:p>
+      <w:pPr>
+        <w:pStyle w:val="ListParagraph"/>
+        <w:numPr>
+          <w:ilvl w:val="1"/>
+          <w:numId w:val="2"/>
+        </w:numPr>
+      </w:pPr>
+      <w:proofErr w:type="spellStart"/>
+      <w:r>
+        <w:t>UserId</w:t>
+      </w:r>
+      <w:proofErr w:type="spellEnd"/>
       <w:r>
         <w:t>: int</w:t>
       </w:r>
@@ -1252,8 +1148,13 @@
           <w:numId w:val="2"/>
         </w:numPr>
       </w:pPr>
-      <w:r>
-        <w:t>Clear</w:t>
+      <w:proofErr w:type="spellStart"/>
+      <w:r>
+        <w:t>BoardName</w:t>
+      </w:r>
+      <w:proofErr w:type="spellEnd"/>
+      <w:r>
+        <w:t>: String</w:t>
       </w:r>
     </w:p>
     <w:p>
@@ -1264,33 +1165,19 @@
           <w:numId w:val="2"/>
         </w:numPr>
       </w:pPr>
-      <w:r>
-        <w:t>Flagged</w:t>
-      </w:r>
-    </w:p>
-    <w:p>
-      <w:pPr>
-        <w:pStyle w:val="ListParagraph"/>
-        <w:numPr>
-          <w:ilvl w:val="1"/>
-          <w:numId w:val="2"/>
-        </w:numPr>
-      </w:pPr>
-      <w:r>
-        <w:t>Suspicious</w:t>
-      </w:r>
-    </w:p>
-    <w:p>
-      <w:pPr>
-        <w:pStyle w:val="ListParagraph"/>
-        <w:numPr>
-          <w:ilvl w:val="1"/>
-          <w:numId w:val="2"/>
-        </w:numPr>
-      </w:pPr>
-      <w:r>
-        <w:t>Revealed</w:t>
-      </w:r>
+      <w:proofErr w:type="spellStart"/>
+      <w:r>
+        <w:t>BoardDefinition</w:t>
+      </w:r>
+      <w:proofErr w:type="spellEnd"/>
+      <w:r>
+        <w:t xml:space="preserve">: </w:t>
+      </w:r>
+      <w:proofErr w:type="spellStart"/>
+      <w:r>
+        <w:t>JsonObject</w:t>
+      </w:r>
+      <w:proofErr w:type="spellEnd"/>
     </w:p>
     <w:p>
       <w:pPr>
@@ -1306,6 +1193,92 @@
           <w:numId w:val="2"/>
         </w:numPr>
       </w:pPr>
+      <w:proofErr w:type="spellStart"/>
+      <w:r>
+        <w:t>Cell</w:t>
+      </w:r>
+      <w:r>
+        <w:t>Status</w:t>
+      </w:r>
+      <w:proofErr w:type="spellEnd"/>
+      <w:r>
+        <w:t xml:space="preserve"> (enumera</w:t>
+      </w:r>
+      <w:r>
+        <w:t>tion</w:t>
+      </w:r>
+      <w:r>
+        <w:t>)</w:t>
+      </w:r>
+      <w:r>
+        <w:t xml:space="preserve">: </w:t>
+      </w:r>
+      <w:r>
+        <w:t>short</w:t>
+      </w:r>
+    </w:p>
+    <w:p>
+      <w:pPr>
+        <w:pStyle w:val="ListParagraph"/>
+        <w:numPr>
+          <w:ilvl w:val="1"/>
+          <w:numId w:val="2"/>
+        </w:numPr>
+      </w:pPr>
+      <w:r>
+        <w:t>Clear</w:t>
+      </w:r>
+    </w:p>
+    <w:p>
+      <w:pPr>
+        <w:pStyle w:val="ListParagraph"/>
+        <w:numPr>
+          <w:ilvl w:val="1"/>
+          <w:numId w:val="2"/>
+        </w:numPr>
+      </w:pPr>
+      <w:r>
+        <w:t>Flagged</w:t>
+      </w:r>
+    </w:p>
+    <w:p>
+      <w:pPr>
+        <w:pStyle w:val="ListParagraph"/>
+        <w:numPr>
+          <w:ilvl w:val="1"/>
+          <w:numId w:val="2"/>
+        </w:numPr>
+      </w:pPr>
+      <w:r>
+        <w:t>Suspicious</w:t>
+      </w:r>
+    </w:p>
+    <w:p>
+      <w:pPr>
+        <w:pStyle w:val="ListParagraph"/>
+        <w:numPr>
+          <w:ilvl w:val="1"/>
+          <w:numId w:val="2"/>
+        </w:numPr>
+      </w:pPr>
+      <w:r>
+        <w:t>Revealed</w:t>
+      </w:r>
+    </w:p>
+    <w:p>
+      <w:pPr>
+        <w:pStyle w:val="ListParagraph"/>
+        <w:ind w:left="1440"/>
+      </w:pPr>
+    </w:p>
+    <w:p>
+      <w:pPr>
+        <w:pStyle w:val="ListParagraph"/>
+        <w:numPr>
+          <w:ilvl w:val="0"/>
+          <w:numId w:val="2"/>
+        </w:numPr>
+      </w:pPr>
       <w:r>
         <w:t xml:space="preserve">Cell </w:t>
       </w:r>
@@ -1362,10 +1335,7 @@
       </w:r>
       <w:proofErr w:type="spellStart"/>
       <w:r>
-        <w:t>Cell</w:t>
-      </w:r>
-      <w:r>
-        <w:t>Status</w:t>
+        <w:t>CellStatus</w:t>
       </w:r>
       <w:proofErr w:type="spellEnd"/>
     </w:p>
@@ -1402,6 +1372,7 @@
       <w:proofErr w:type="spellStart"/>
       <w:proofErr w:type="gramStart"/>
       <w:r>
+        <w:lastRenderedPageBreak/>
         <w:t>CloserMinesNumber</w:t>
       </w:r>
       <w:proofErr w:type="spellEnd"/>
@@ -1453,16 +1424,7 @@
         <w:t>B</w:t>
       </w:r>
       <w:r>
-        <w:t xml:space="preserve">order </w:t>
-      </w:r>
-      <w:r>
-        <w:t>Cell</w:t>
-      </w:r>
-      <w:r>
-        <w:t xml:space="preserve">: </w:t>
-      </w:r>
-      <w:r>
-        <w:t xml:space="preserve">Cell </w:t>
+        <w:t xml:space="preserve">order Cell: Cell </w:t>
       </w:r>
     </w:p>
     <w:p>
@@ -1663,79 +1625,7 @@
           <w:color w:val="202124"/>
           <w:shd w:val="clear" w:color="auto" w:fill="FFFFFF"/>
         </w:rPr>
-        <w:t>1984</w:t>
-      </w:r>
-      <w:r>
-        <w:rPr>
-          <w:rFonts w:ascii="Arial" w:hAnsi="Arial" w:cs="Arial"/>
-          <w:color w:val="202124"/>
-          <w:shd w:val="clear" w:color="auto" w:fill="FFFFFF"/>
-        </w:rPr>
-        <w:t>-</w:t>
-      </w:r>
-      <w:r>
-        <w:rPr>
-          <w:rFonts w:ascii="Arial" w:hAnsi="Arial" w:cs="Arial"/>
-          <w:color w:val="202124"/>
-          <w:shd w:val="clear" w:color="auto" w:fill="FFFFFF"/>
-        </w:rPr>
-        <w:t>01</w:t>
-      </w:r>
-      <w:r>
-        <w:rPr>
-          <w:rFonts w:ascii="Arial" w:hAnsi="Arial" w:cs="Arial"/>
-          <w:color w:val="202124"/>
-          <w:shd w:val="clear" w:color="auto" w:fill="FFFFFF"/>
-        </w:rPr>
-        <w:t>-</w:t>
-      </w:r>
-      <w:r>
-        <w:rPr>
-          <w:rFonts w:ascii="Arial" w:hAnsi="Arial" w:cs="Arial"/>
-          <w:color w:val="202124"/>
-          <w:shd w:val="clear" w:color="auto" w:fill="FFFFFF"/>
-        </w:rPr>
-        <w:t>24</w:t>
-      </w:r>
-      <w:r>
-        <w:rPr>
-          <w:rFonts w:ascii="Arial" w:hAnsi="Arial" w:cs="Arial"/>
-          <w:color w:val="202124"/>
-          <w:shd w:val="clear" w:color="auto" w:fill="FFFFFF"/>
-        </w:rPr>
-        <w:t>T0</w:t>
-      </w:r>
-      <w:r>
-        <w:rPr>
-          <w:rFonts w:ascii="Arial" w:hAnsi="Arial" w:cs="Arial"/>
-          <w:color w:val="202124"/>
-          <w:shd w:val="clear" w:color="auto" w:fill="FFFFFF"/>
-        </w:rPr>
-        <w:t>0</w:t>
-      </w:r>
-      <w:r>
-        <w:rPr>
-          <w:rFonts w:ascii="Arial" w:hAnsi="Arial" w:cs="Arial"/>
-          <w:color w:val="202124"/>
-          <w:shd w:val="clear" w:color="auto" w:fill="FFFFFF"/>
-        </w:rPr>
-        <w:t>:</w:t>
-      </w:r>
-      <w:r>
-        <w:rPr>
-          <w:rFonts w:ascii="Arial" w:hAnsi="Arial" w:cs="Arial"/>
-          <w:color w:val="202124"/>
-          <w:shd w:val="clear" w:color="auto" w:fill="FFFFFF"/>
-        </w:rPr>
-        <w:t>00</w:t>
-      </w:r>
-      <w:r>
-        <w:rPr>
-          <w:rFonts w:ascii="Arial" w:hAnsi="Arial" w:cs="Arial"/>
-          <w:color w:val="202124"/>
-          <w:shd w:val="clear" w:color="auto" w:fill="FFFFFF"/>
-        </w:rPr>
-        <w:t>Z</w:t>
+        <w:t>1984-01-24T00:00Z</w:t>
       </w:r>
       <w:r>
         <w:t>”</w:t>
@@ -1813,10 +1703,7 @@
     <w:p/>
     <w:p>
       <w:r>
-        <w:t>Error</w:t>
-      </w:r>
-      <w:r>
-        <w:t xml:space="preserve"> Response</w:t>
+        <w:t>Error Response</w:t>
       </w:r>
     </w:p>
     <w:p>
@@ -1984,10 +1871,7 @@
         <w:t>l</w:t>
       </w:r>
       <w:r>
-        <w:t>a</w:t>
-      </w:r>
-      <w:r>
-        <w:t>stName</w:t>
+        <w:t>astName</w:t>
       </w:r>
       <w:proofErr w:type="spellEnd"/>
       <w:r>
@@ -2009,10 +1893,7 @@
         <w:t>irthdate</w:t>
       </w:r>
       <w:r>
-        <w:t xml:space="preserve">: </w:t>
-      </w:r>
-      <w:r>
-        <w:t>datetime</w:t>
+        <w:t>: datetime</w:t>
       </w:r>
     </w:p>
     <w:p>
@@ -2080,10 +1961,7 @@
       </w:pPr>
       <w:proofErr w:type="spellStart"/>
       <w:r>
-        <w:t>Invalid</w:t>
-      </w:r>
-      <w:r>
-        <w:t>Username</w:t>
+        <w:t>InvalidUsername</w:t>
       </w:r>
       <w:proofErr w:type="spellEnd"/>
     </w:p>
@@ -2097,10 +1975,7 @@
       </w:pPr>
       <w:proofErr w:type="spellStart"/>
       <w:r>
-        <w:t>Invalid</w:t>
-      </w:r>
-      <w:r>
-        <w:t>Birthdate</w:t>
+        <w:t>InvalidBirthdate</w:t>
       </w:r>
       <w:proofErr w:type="spellEnd"/>
     </w:p>
@@ -2137,16 +2012,7 @@
     </w:p>
     <w:p>
       <w:r>
-        <w:t xml:space="preserve">Action: </w:t>
-      </w:r>
-      <w:r>
-        <w:t xml:space="preserve">List all the </w:t>
-      </w:r>
-      <w:r>
-        <w:t>saved board</w:t>
-      </w:r>
-      <w:r>
-        <w:t>s</w:t>
+        <w:t>Action: List all the saved boards</w:t>
       </w:r>
       <w:r>
         <w:t xml:space="preserve"> for a user</w:t>
@@ -2282,27 +2148,12 @@
         <w:rPr>
           <w:highlight w:val="yellow"/>
         </w:rPr>
-        <w:t xml:space="preserve"> /</w:t>
-      </w:r>
-      <w:r>
-        <w:rPr>
-          <w:highlight w:val="yellow"/>
-        </w:rPr>
-        <w:t>s</w:t>
-      </w:r>
-      <w:r>
-        <w:rPr>
-          <w:highlight w:val="yellow"/>
-        </w:rPr>
-        <w:t>ave</w:t>
-      </w:r>
-    </w:p>
-    <w:p>
-      <w:r>
-        <w:t xml:space="preserve">Action: </w:t>
-      </w:r>
-      <w:r>
-        <w:t>Save the board</w:t>
+        <w:t xml:space="preserve"> /save</w:t>
+      </w:r>
+    </w:p>
+    <w:p>
+      <w:r>
+        <w:t>Action: Save the board</w:t>
       </w:r>
     </w:p>
     <w:p>
@@ -2314,10 +2165,7 @@
         </w:numPr>
       </w:pPr>
       <w:r>
-        <w:t>Method: P</w:t>
-      </w:r>
-      <w:r>
-        <w:t>ut</w:t>
+        <w:t>Method: Put</w:t>
       </w:r>
     </w:p>
     <w:p>
@@ -2443,10 +2291,7 @@
     </w:p>
     <w:p>
       <w:r>
-        <w:t xml:space="preserve">Action: </w:t>
-      </w:r>
-      <w:r>
-        <w:t>Resume a saved board</w:t>
+        <w:t>Action: Resume a saved board</w:t>
       </w:r>
     </w:p>
     <w:p>
@@ -2615,21 +2460,12 @@
         <w:rPr>
           <w:highlight w:val="yellow"/>
         </w:rPr>
-        <w:t>Route: / board /</w:t>
-      </w:r>
-      <w:r>
-        <w:rPr>
-          <w:highlight w:val="yellow"/>
-        </w:rPr>
-        <w:t>initialize</w:t>
-      </w:r>
-    </w:p>
-    <w:p>
-      <w:r>
-        <w:t xml:space="preserve">Action: </w:t>
-      </w:r>
-      <w:r>
-        <w:t>Start a new board</w:t>
+        <w:t>Route: / board /initialize</w:t>
+      </w:r>
+    </w:p>
+    <w:p>
+      <w:r>
+        <w:t>Action: Start a new board</w:t>
       </w:r>
       <w:r>
         <w:t xml:space="preserve"> for a user, no username means guest.</w:t>
@@ -2682,10 +2518,7 @@
         <w:t>columns</w:t>
       </w:r>
       <w:r>
-        <w:t xml:space="preserve">: </w:t>
-      </w:r>
-      <w:r>
-        <w:t>int</w:t>
+        <w:t>: int</w:t>
       </w:r>
     </w:p>
     <w:p>
@@ -2813,13 +2646,7 @@
         <w:rPr>
           <w:highlight w:val="yellow"/>
         </w:rPr>
-        <w:t>/</w:t>
-      </w:r>
-      <w:r>
-        <w:rPr>
-          <w:highlight w:val="yellow"/>
-        </w:rPr>
-        <w:t>flag</w:t>
+        <w:t>/flag</w:t>
       </w:r>
     </w:p>
     <w:p>
@@ -2923,10 +2750,7 @@
         <w:t>b</w:t>
       </w:r>
       <w:r>
-        <w:t>ody</w:t>
-      </w:r>
-      <w:r>
-        <w:t xml:space="preserve"> data</w:t>
+        <w:t>ody data</w:t>
       </w:r>
     </w:p>
     <w:p>

</xml_diff>

<commit_message>
Add an register route for user, services, repository,  some unit tests as sample. etc
</commit_message>
<xml_diff>
--- a/Basic application documentation.docx
+++ b/Basic application documentation.docx
@@ -219,6 +219,46 @@
     <w:p/>
     <w:p>
       <w:r>
+        <w:drawing>
+          <wp:inline distT="0" distB="0" distL="0" distR="0" wp14:anchorId="406EE6F9" wp14:editId="4F979AD0">
+            <wp:extent cx="4325677" cy="5486400"/>
+            <wp:effectExtent l="0" t="0" r="0" b="0"/>
+            <wp:docPr id="1" name="Picture 1" descr="Chart&#10;&#10;Description automatically generated"/>
+            <wp:cNvGraphicFramePr>
+              <a:graphicFrameLocks xmlns:a="http://schemas.openxmlformats.org/drawingml/2006/main" noChangeAspect="1"/>
+            </wp:cNvGraphicFramePr>
+            <a:graphic xmlns:a="http://schemas.openxmlformats.org/drawingml/2006/main">
+              <a:graphicData uri="http://schemas.openxmlformats.org/drawingml/2006/picture">
+                <pic:pic xmlns:pic="http://schemas.openxmlformats.org/drawingml/2006/picture">
+                  <pic:nvPicPr>
+                    <pic:cNvPr id="1" name="Picture 1" descr="Chart&#10;&#10;Description automatically generated"/>
+                    <pic:cNvPicPr/>
+                  </pic:nvPicPr>
+                  <pic:blipFill>
+                    <a:blip r:embed="rId6"/>
+                    <a:stretch>
+                      <a:fillRect/>
+                    </a:stretch>
+                  </pic:blipFill>
+                  <pic:spPr>
+                    <a:xfrm>
+                      <a:off x="0" y="0"/>
+                      <a:ext cx="4328733" cy="5490276"/>
+                    </a:xfrm>
+                    <a:prstGeom prst="rect">
+                      <a:avLst/>
+                    </a:prstGeom>
+                  </pic:spPr>
+                </pic:pic>
+              </a:graphicData>
+            </a:graphic>
+          </wp:inline>
+        </w:drawing>
+      </w:r>
+    </w:p>
+    <w:p/>
+    <w:p>
+      <w:r>
         <w:t xml:space="preserve">For me, the key solution of this problem is an efficient resolution of the closer cells. </w:t>
       </w:r>
     </w:p>
@@ -305,6 +345,7 @@
           <w:b/>
           <w:bCs/>
         </w:rPr>
+        <w:lastRenderedPageBreak/>
         <w:t>For cells</w:t>
       </w:r>
       <w:r>
@@ -723,6 +764,9 @@
     </w:p>
     <w:p>
       <w:pPr>
+        <w:rPr>
+          <w:lang w:val="es-UY"/>
+        </w:rPr>
         <w:sectPr>
           <w:type w:val="continuous"/>
           <w:pgSz w:w="12240" w:h="15840"/>
@@ -732,7 +776,13 @@
         </w:sectPr>
       </w:pPr>
     </w:p>
-    <w:p/>
+    <w:p>
+      <w:pPr>
+        <w:rPr>
+          <w:lang w:val="es-UY"/>
+        </w:rPr>
+      </w:pPr>
+    </w:p>
     <w:p>
       <w:pPr>
         <w:rPr>
@@ -740,24 +790,81 @@
           <w:color w:val="2F5496" w:themeColor="accent1" w:themeShade="BF"/>
           <w:sz w:val="32"/>
           <w:szCs w:val="32"/>
-        </w:rPr>
-      </w:pPr>
-      <w:r>
+          <w:lang w:val="es-UY"/>
+        </w:rPr>
+      </w:pPr>
+      <w:r>
+        <w:rPr>
+          <w:lang w:val="es-UY"/>
+        </w:rPr>
         <w:br w:type="page"/>
       </w:r>
     </w:p>
     <w:p>
       <w:pPr>
         <w:pStyle w:val="Heading1"/>
-      </w:pPr>
-      <w:r>
+        <w:rPr>
+          <w:lang w:val="es-UY"/>
+        </w:rPr>
+      </w:pPr>
+      <w:proofErr w:type="spellStart"/>
+      <w:r>
+        <w:rPr>
+          <w:lang w:val="es-UY"/>
+        </w:rPr>
         <w:lastRenderedPageBreak/>
-        <w:t>System Objects</w:t>
-      </w:r>
-    </w:p>
-    <w:p/>
-    <w:p>
-      <w:pPr>
+        <w:t>System</w:t>
+      </w:r>
+      <w:proofErr w:type="spellEnd"/>
+      <w:r>
+        <w:rPr>
+          <w:lang w:val="es-UY"/>
+        </w:rPr>
+        <w:t xml:space="preserve"> </w:t>
+      </w:r>
+      <w:proofErr w:type="spellStart"/>
+      <w:r>
+        <w:rPr>
+          <w:lang w:val="es-UY"/>
+        </w:rPr>
+        <w:t>Objects</w:t>
+      </w:r>
+      <w:proofErr w:type="spellEnd"/>
+    </w:p>
+    <w:p>
+      <w:pPr>
+        <w:rPr>
+          <w:lang w:val="es-UY"/>
+        </w:rPr>
+      </w:pPr>
+    </w:p>
+    <w:p>
+      <w:pPr>
+        <w:spacing w:line="240" w:lineRule="auto"/>
+        <w:rPr>
+          <w:b/>
+          <w:bCs/>
+          <w:lang w:val="es-UY"/>
+        </w:rPr>
+      </w:pPr>
+      <w:proofErr w:type="spellStart"/>
+      <w:r>
+        <w:rPr>
+          <w:b/>
+          <w:bCs/>
+          <w:lang w:val="es-UY"/>
+        </w:rPr>
+        <w:t>Enumerations</w:t>
+      </w:r>
+      <w:proofErr w:type="spellEnd"/>
+    </w:p>
+    <w:p>
+      <w:pPr>
+        <w:pStyle w:val="ListParagraph"/>
+        <w:numPr>
+          <w:ilvl w:val="0"/>
+          <w:numId w:val="2"/>
+        </w:numPr>
         <w:sectPr>
           <w:type w:val="continuous"/>
           <w:pgSz w:w="12240" w:h="15840"/>
@@ -775,8 +882,13 @@
           <w:numId w:val="2"/>
         </w:numPr>
       </w:pPr>
-      <w:r>
-        <w:t>User</w:t>
+      <w:proofErr w:type="spellStart"/>
+      <w:r>
+        <w:t>GameStatus</w:t>
+      </w:r>
+      <w:proofErr w:type="spellEnd"/>
+      <w:r>
+        <w:t>: short</w:t>
       </w:r>
     </w:p>
     <w:p>
@@ -787,9 +899,11 @@
           <w:numId w:val="2"/>
         </w:numPr>
       </w:pPr>
-      <w:r>
-        <w:t>Id: int</w:t>
-      </w:r>
+      <w:proofErr w:type="spellStart"/>
+      <w:r>
+        <w:t>NotStarted</w:t>
+      </w:r>
+      <w:proofErr w:type="spellEnd"/>
     </w:p>
     <w:p>
       <w:pPr>
@@ -800,10 +914,7 @@
         </w:numPr>
       </w:pPr>
       <w:r>
-        <w:t>Username</w:t>
-      </w:r>
-      <w:r>
-        <w:t>: String</w:t>
+        <w:t>Active</w:t>
       </w:r>
     </w:p>
     <w:p>
@@ -814,62 +925,11 @@
           <w:numId w:val="2"/>
         </w:numPr>
       </w:pPr>
-      <w:r>
-        <w:t>FirstName: String</w:t>
-      </w:r>
-    </w:p>
-    <w:p>
-      <w:pPr>
-        <w:pStyle w:val="ListParagraph"/>
-        <w:numPr>
-          <w:ilvl w:val="1"/>
-          <w:numId w:val="2"/>
-        </w:numPr>
-      </w:pPr>
-      <w:proofErr w:type="spellStart"/>
-      <w:r>
-        <w:t>LastName</w:t>
-      </w:r>
-      <w:proofErr w:type="spellEnd"/>
-      <w:r>
-        <w:t>: String</w:t>
-      </w:r>
-    </w:p>
-    <w:p>
-      <w:pPr>
-        <w:pStyle w:val="ListParagraph"/>
-        <w:numPr>
-          <w:ilvl w:val="1"/>
-          <w:numId w:val="2"/>
-        </w:numPr>
-      </w:pPr>
-      <w:r>
-        <w:t>Birthdate</w:t>
-      </w:r>
-      <w:r>
-        <w:t>: date</w:t>
-      </w:r>
-    </w:p>
-    <w:p>
-      <w:pPr>
-        <w:pStyle w:val="ListParagraph"/>
-        <w:numPr>
-          <w:ilvl w:val="1"/>
-          <w:numId w:val="2"/>
-        </w:numPr>
-      </w:pPr>
-      <w:r>
-        <w:t xml:space="preserve">Record: </w:t>
-      </w:r>
-      <w:r>
-        <w:t xml:space="preserve">int64 (expressed in </w:t>
-      </w:r>
-      <w:r>
-        <w:t>millisecon</w:t>
-      </w:r>
-      <w:r>
-        <w:t>ds)</w:t>
-      </w:r>
+      <w:proofErr w:type="spellStart"/>
+      <w:r>
+        <w:t>GameOver</w:t>
+      </w:r>
+      <w:proofErr w:type="spellEnd"/>
     </w:p>
     <w:p>
       <w:pPr>
@@ -886,15 +946,17 @@
         </w:numPr>
       </w:pPr>
       <w:proofErr w:type="spellStart"/>
-      <w:r>
-        <w:t>GameStatus</w:t>
-      </w:r>
-      <w:proofErr w:type="spellEnd"/>
-      <w:r>
-        <w:t xml:space="preserve"> (enumeration): </w:t>
-      </w:r>
-      <w:r>
-        <w:t>short</w:t>
+      <w:proofErr w:type="gramStart"/>
+      <w:r>
+        <w:t>CellStatus</w:t>
+      </w:r>
+      <w:proofErr w:type="spellEnd"/>
+      <w:r>
+        <w:t xml:space="preserve"> :</w:t>
+      </w:r>
+      <w:proofErr w:type="gramEnd"/>
+      <w:r>
+        <w:t xml:space="preserve"> short</w:t>
       </w:r>
     </w:p>
     <w:p>
@@ -905,11 +967,9 @@
           <w:numId w:val="2"/>
         </w:numPr>
       </w:pPr>
-      <w:proofErr w:type="spellStart"/>
-      <w:r>
-        <w:t>NotStarted</w:t>
-      </w:r>
-      <w:proofErr w:type="spellEnd"/>
+      <w:r>
+        <w:t>Clear</w:t>
+      </w:r>
     </w:p>
     <w:p>
       <w:pPr>
@@ -920,7 +980,7 @@
         </w:numPr>
       </w:pPr>
       <w:r>
-        <w:t>Active</w:t>
+        <w:t>Flagged</w:t>
       </w:r>
     </w:p>
     <w:p>
@@ -931,16 +991,67 @@
           <w:numId w:val="2"/>
         </w:numPr>
       </w:pPr>
-      <w:proofErr w:type="spellStart"/>
-      <w:r>
-        <w:t>GameOver</w:t>
-      </w:r>
-      <w:proofErr w:type="spellEnd"/>
+      <w:r>
+        <w:t>Suspicious</w:t>
+      </w:r>
+    </w:p>
+    <w:p>
+      <w:pPr>
+        <w:pStyle w:val="ListParagraph"/>
+        <w:numPr>
+          <w:ilvl w:val="1"/>
+          <w:numId w:val="2"/>
+        </w:numPr>
+      </w:pPr>
+      <w:r>
+        <w:t>Revealed</w:t>
+      </w:r>
     </w:p>
     <w:p>
       <w:pPr>
         <w:pStyle w:val="ListParagraph"/>
         <w:ind w:left="1440"/>
+        <w:sectPr>
+          <w:type w:val="continuous"/>
+          <w:pgSz w:w="12240" w:h="15840"/>
+          <w:pgMar w:top="1440" w:right="1440" w:bottom="1440" w:left="1440" w:header="720" w:footer="720" w:gutter="0"/>
+          <w:cols w:num="2" w:space="720"/>
+          <w:docGrid w:linePitch="360"/>
+        </w:sectPr>
+      </w:pPr>
+    </w:p>
+    <w:p>
+      <w:pPr>
+        <w:spacing w:line="240" w:lineRule="auto"/>
+        <w:rPr>
+          <w:b/>
+          <w:bCs/>
+          <w:lang w:val="es-UY"/>
+        </w:rPr>
+      </w:pPr>
+      <w:proofErr w:type="spellStart"/>
+      <w:r>
+        <w:rPr>
+          <w:b/>
+          <w:bCs/>
+          <w:lang w:val="es-UY"/>
+        </w:rPr>
+        <w:t>Entities</w:t>
+      </w:r>
+      <w:proofErr w:type="spellEnd"/>
+    </w:p>
+    <w:p>
+      <w:pPr>
+        <w:rPr>
+          <w:lang w:val="es-UY"/>
+        </w:rPr>
+        <w:sectPr>
+          <w:type w:val="continuous"/>
+          <w:pgSz w:w="12240" w:h="15840"/>
+          <w:pgMar w:top="1440" w:right="1440" w:bottom="1440" w:left="1440" w:header="720" w:footer="720" w:gutter="0"/>
+          <w:cols w:space="720"/>
+          <w:docGrid w:linePitch="360"/>
+        </w:sectPr>
       </w:pPr>
     </w:p>
     <w:p>
@@ -952,7 +1063,7 @@
         </w:numPr>
       </w:pPr>
       <w:r>
-        <w:t>Board</w:t>
+        <w:t>User</w:t>
       </w:r>
     </w:p>
     <w:p>
@@ -964,7 +1075,10 @@
         </w:numPr>
       </w:pPr>
       <w:r>
-        <w:t>Id: int</w:t>
+        <w:t>Username</w:t>
+      </w:r>
+      <w:r>
+        <w:t>: String</w:t>
       </w:r>
     </w:p>
     <w:p>
@@ -976,10 +1090,7 @@
         </w:numPr>
       </w:pPr>
       <w:r>
-        <w:t>Owner</w:t>
-      </w:r>
-      <w:r>
-        <w:t>: User</w:t>
+        <w:t>FirstName: String</w:t>
       </w:r>
     </w:p>
     <w:p>
@@ -990,8 +1101,13 @@
           <w:numId w:val="2"/>
         </w:numPr>
       </w:pPr>
-      <w:r>
-        <w:t xml:space="preserve">Name: string </w:t>
+      <w:proofErr w:type="spellStart"/>
+      <w:r>
+        <w:t>LastName</w:t>
+      </w:r>
+      <w:proofErr w:type="spellEnd"/>
+      <w:r>
+        <w:t>: String</w:t>
       </w:r>
     </w:p>
     <w:p>
@@ -1003,10 +1119,10 @@
         </w:numPr>
       </w:pPr>
       <w:r>
-        <w:t>Columns</w:t>
-      </w:r>
-      <w:r>
-        <w:t>: Int</w:t>
+        <w:t>Birthdate</w:t>
+      </w:r>
+      <w:r>
+        <w:t>: date</w:t>
       </w:r>
     </w:p>
     <w:p>
@@ -1017,91 +1133,23 @@
           <w:numId w:val="2"/>
         </w:numPr>
       </w:pPr>
-      <w:r>
-        <w:t>Rows</w:t>
-      </w:r>
-      <w:r>
-        <w:t>: int</w:t>
-      </w:r>
-    </w:p>
-    <w:p>
-      <w:pPr>
-        <w:pStyle w:val="ListParagraph"/>
-        <w:numPr>
-          <w:ilvl w:val="1"/>
-          <w:numId w:val="2"/>
-        </w:numPr>
-      </w:pPr>
-      <w:r>
-        <w:t>millisecond</w:t>
-      </w:r>
+      <w:proofErr w:type="spellStart"/>
+      <w:r>
+        <w:t>MillisecondsRecord</w:t>
+      </w:r>
+      <w:proofErr w:type="spellEnd"/>
       <w:r>
         <w:t xml:space="preserve">: </w:t>
       </w:r>
       <w:r>
-        <w:t>lnt64</w:t>
-      </w:r>
-    </w:p>
-    <w:p>
-      <w:pPr>
-        <w:pStyle w:val="ListParagraph"/>
-        <w:numPr>
-          <w:ilvl w:val="1"/>
-          <w:numId w:val="2"/>
-        </w:numPr>
-      </w:pPr>
-      <w:r>
-        <w:t>Cells</w:t>
-      </w:r>
-      <w:r>
-        <w:t>: [cells]</w:t>
-      </w:r>
-    </w:p>
-    <w:p>
-      <w:pPr>
-        <w:pStyle w:val="ListParagraph"/>
-        <w:numPr>
-          <w:ilvl w:val="1"/>
-          <w:numId w:val="2"/>
-        </w:numPr>
-      </w:pPr>
-      <w:r>
-        <w:t>Mines</w:t>
-      </w:r>
-      <w:r>
-        <w:t>:</w:t>
-      </w:r>
-      <w:r>
-        <w:t xml:space="preserve"> </w:t>
-      </w:r>
-      <w:r>
-        <w:t>[cells]</w:t>
-      </w:r>
-    </w:p>
-    <w:p>
-      <w:pPr>
-        <w:pStyle w:val="ListParagraph"/>
-        <w:numPr>
-          <w:ilvl w:val="1"/>
-          <w:numId w:val="2"/>
-        </w:numPr>
-      </w:pPr>
-      <w:proofErr w:type="spellStart"/>
-      <w:r>
-        <w:t>GameStatus</w:t>
-      </w:r>
-      <w:proofErr w:type="spellEnd"/>
-      <w:r>
-        <w:t>:</w:t>
-      </w:r>
-      <w:r>
-        <w:t xml:space="preserve"> </w:t>
-      </w:r>
-      <w:proofErr w:type="spellStart"/>
-      <w:r>
-        <w:t>GameStatus</w:t>
-      </w:r>
-      <w:proofErr w:type="spellEnd"/>
+        <w:t xml:space="preserve">int64 (expressed in </w:t>
+      </w:r>
+      <w:r>
+        <w:t>millisecon</w:t>
+      </w:r>
+      <w:r>
+        <w:t>ds)</w:t>
+      </w:r>
     </w:p>
     <w:p>
       <w:pPr>
@@ -1117,11 +1165,9 @@
           <w:numId w:val="2"/>
         </w:numPr>
       </w:pPr>
-      <w:proofErr w:type="spellStart"/>
-      <w:r>
-        <w:t>PersistibleBoard</w:t>
-      </w:r>
-      <w:proofErr w:type="spellEnd"/>
+      <w:r>
+        <w:t>Board</w:t>
+      </w:r>
     </w:p>
     <w:p>
       <w:pPr>
@@ -1131,11 +1177,71 @@
           <w:numId w:val="2"/>
         </w:numPr>
       </w:pPr>
-      <w:proofErr w:type="spellStart"/>
-      <w:r>
-        <w:t>UserId</w:t>
-      </w:r>
-      <w:proofErr w:type="spellEnd"/>
+      <w:r>
+        <w:t xml:space="preserve">Id: </w:t>
+      </w:r>
+      <w:proofErr w:type="spellStart"/>
+      <w:r>
+        <w:t>G</w:t>
+      </w:r>
+      <w:r>
+        <w:t>uid</w:t>
+      </w:r>
+      <w:proofErr w:type="spellEnd"/>
+    </w:p>
+    <w:p>
+      <w:pPr>
+        <w:pStyle w:val="ListParagraph"/>
+        <w:numPr>
+          <w:ilvl w:val="1"/>
+          <w:numId w:val="2"/>
+        </w:numPr>
+      </w:pPr>
+      <w:r>
+        <w:t>Owner</w:t>
+      </w:r>
+      <w:r>
+        <w:t>: User</w:t>
+      </w:r>
+    </w:p>
+    <w:p>
+      <w:pPr>
+        <w:pStyle w:val="ListParagraph"/>
+        <w:numPr>
+          <w:ilvl w:val="1"/>
+          <w:numId w:val="2"/>
+        </w:numPr>
+      </w:pPr>
+      <w:r>
+        <w:t xml:space="preserve">Name: string </w:t>
+      </w:r>
+    </w:p>
+    <w:p>
+      <w:pPr>
+        <w:pStyle w:val="ListParagraph"/>
+        <w:numPr>
+          <w:ilvl w:val="1"/>
+          <w:numId w:val="2"/>
+        </w:numPr>
+      </w:pPr>
+      <w:r>
+        <w:t>Columns</w:t>
+      </w:r>
+      <w:r>
+        <w:t>: Int</w:t>
+      </w:r>
+    </w:p>
+    <w:p>
+      <w:pPr>
+        <w:pStyle w:val="ListParagraph"/>
+        <w:numPr>
+          <w:ilvl w:val="1"/>
+          <w:numId w:val="2"/>
+        </w:numPr>
+      </w:pPr>
+      <w:r>
+        <w:t>Rows</w:t>
+      </w:r>
       <w:r>
         <w:t>: int</w:t>
       </w:r>
@@ -1148,13 +1254,14 @@
           <w:numId w:val="2"/>
         </w:numPr>
       </w:pPr>
-      <w:proofErr w:type="spellStart"/>
-      <w:r>
-        <w:t>BoardName</w:t>
-      </w:r>
-      <w:proofErr w:type="spellEnd"/>
-      <w:r>
-        <w:t>: String</w:t>
+      <w:r>
+        <w:t>Milliseconds</w:t>
+      </w:r>
+      <w:r>
+        <w:t xml:space="preserve">: </w:t>
+      </w:r>
+      <w:r>
+        <w:t>lnt64</w:t>
       </w:r>
     </w:p>
     <w:p>
@@ -1165,17 +1272,56 @@
           <w:numId w:val="2"/>
         </w:numPr>
       </w:pPr>
-      <w:proofErr w:type="spellStart"/>
-      <w:r>
-        <w:t>BoardDefinition</w:t>
-      </w:r>
-      <w:proofErr w:type="spellEnd"/>
-      <w:r>
-        <w:t xml:space="preserve">: </w:t>
-      </w:r>
-      <w:proofErr w:type="spellStart"/>
-      <w:r>
-        <w:t>JsonObject</w:t>
+      <w:r>
+        <w:t>Cells</w:t>
+      </w:r>
+      <w:r>
+        <w:t>: [cells]</w:t>
+      </w:r>
+    </w:p>
+    <w:p>
+      <w:pPr>
+        <w:pStyle w:val="ListParagraph"/>
+        <w:numPr>
+          <w:ilvl w:val="1"/>
+          <w:numId w:val="2"/>
+        </w:numPr>
+      </w:pPr>
+      <w:r>
+        <w:t>Mines</w:t>
+      </w:r>
+      <w:r>
+        <w:t>:</w:t>
+      </w:r>
+      <w:r>
+        <w:t xml:space="preserve"> </w:t>
+      </w:r>
+      <w:r>
+        <w:t>[cells]</w:t>
+      </w:r>
+    </w:p>
+    <w:p>
+      <w:pPr>
+        <w:pStyle w:val="ListParagraph"/>
+        <w:numPr>
+          <w:ilvl w:val="1"/>
+          <w:numId w:val="2"/>
+        </w:numPr>
+      </w:pPr>
+      <w:proofErr w:type="spellStart"/>
+      <w:r>
+        <w:t>GameStatus</w:t>
+      </w:r>
+      <w:proofErr w:type="spellEnd"/>
+      <w:r>
+        <w:t>:</w:t>
+      </w:r>
+      <w:r>
+        <w:t xml:space="preserve"> </w:t>
+      </w:r>
+      <w:proofErr w:type="spellStart"/>
+      <w:r>
+        <w:t>GameStatus</w:t>
       </w:r>
       <w:proofErr w:type="spellEnd"/>
     </w:p>
@@ -1195,26 +1341,29 @@
       </w:pPr>
       <w:proofErr w:type="spellStart"/>
       <w:r>
-        <w:t>Cell</w:t>
-      </w:r>
-      <w:r>
-        <w:t>Status</w:t>
-      </w:r>
-      <w:proofErr w:type="spellEnd"/>
-      <w:r>
-        <w:t xml:space="preserve"> (enumera</w:t>
-      </w:r>
-      <w:r>
-        <w:t>tion</w:t>
-      </w:r>
-      <w:r>
-        <w:t>)</w:t>
+        <w:t>PersistibleBoard</w:t>
+      </w:r>
+      <w:proofErr w:type="spellEnd"/>
+    </w:p>
+    <w:p>
+      <w:pPr>
+        <w:pStyle w:val="ListParagraph"/>
+        <w:numPr>
+          <w:ilvl w:val="1"/>
+          <w:numId w:val="2"/>
+        </w:numPr>
+      </w:pPr>
+      <w:r>
+        <w:t>User</w:t>
+      </w:r>
+      <w:r>
+        <w:t>name</w:t>
       </w:r>
       <w:r>
         <w:t xml:space="preserve">: </w:t>
       </w:r>
       <w:r>
-        <w:t>short</w:t>
+        <w:t>String</w:t>
       </w:r>
     </w:p>
     <w:p>
@@ -1225,9 +1374,25 @@
           <w:numId w:val="2"/>
         </w:numPr>
       </w:pPr>
-      <w:r>
-        <w:t>Clear</w:t>
-      </w:r>
+      <w:proofErr w:type="spellStart"/>
+      <w:r>
+        <w:t>Board</w:t>
+      </w:r>
+      <w:r>
+        <w:t>Id</w:t>
+      </w:r>
+      <w:proofErr w:type="spellEnd"/>
+      <w:r>
+        <w:t xml:space="preserve">: </w:t>
+      </w:r>
+      <w:proofErr w:type="spellStart"/>
+      <w:r>
+        <w:t>G</w:t>
+      </w:r>
+      <w:r>
+        <w:t>uid</w:t>
+      </w:r>
+      <w:proofErr w:type="spellEnd"/>
     </w:p>
     <w:p>
       <w:pPr>
@@ -1237,8 +1402,13 @@
           <w:numId w:val="2"/>
         </w:numPr>
       </w:pPr>
-      <w:r>
-        <w:t>Flagged</w:t>
+      <w:proofErr w:type="spellStart"/>
+      <w:r>
+        <w:t>BoardName</w:t>
+      </w:r>
+      <w:proofErr w:type="spellEnd"/>
+      <w:r>
+        <w:t>: String</w:t>
       </w:r>
     </w:p>
     <w:p>
@@ -1249,20 +1419,16 @@
           <w:numId w:val="2"/>
         </w:numPr>
       </w:pPr>
-      <w:r>
-        <w:t>Suspicious</w:t>
-      </w:r>
-    </w:p>
-    <w:p>
-      <w:pPr>
-        <w:pStyle w:val="ListParagraph"/>
-        <w:numPr>
-          <w:ilvl w:val="1"/>
-          <w:numId w:val="2"/>
-        </w:numPr>
-      </w:pPr>
-      <w:r>
-        <w:t>Revealed</w:t>
+      <w:proofErr w:type="spellStart"/>
+      <w:r>
+        <w:t>BoardDefinition</w:t>
+      </w:r>
+      <w:proofErr w:type="spellEnd"/>
+      <w:r>
+        <w:t xml:space="preserve">: </w:t>
+      </w:r>
+      <w:r>
+        <w:t>String</w:t>
       </w:r>
     </w:p>
     <w:p>
@@ -1292,7 +1458,7 @@
         </w:numPr>
       </w:pPr>
       <w:r>
-        <w:t>Id: int</w:t>
+        <w:t>Columns: Int</w:t>
       </w:r>
     </w:p>
     <w:p>
@@ -1304,7 +1470,7 @@
         </w:numPr>
       </w:pPr>
       <w:r>
-        <w:t>Columns: Int</w:t>
+        <w:t>Rows: int</w:t>
       </w:r>
     </w:p>
     <w:p>
@@ -1316,8 +1482,16 @@
         </w:numPr>
       </w:pPr>
       <w:r>
-        <w:t>Rows: int</w:t>
-      </w:r>
+        <w:t>Status</w:t>
+      </w:r>
+      <w:r>
+        <w:t xml:space="preserve">: </w:t>
+      </w:r>
+      <w:proofErr w:type="spellStart"/>
+      <w:r>
+        <w:t>CellStatus</w:t>
+      </w:r>
+      <w:proofErr w:type="spellEnd"/>
     </w:p>
     <w:p>
       <w:pPr>
@@ -1327,15 +1501,17 @@
           <w:numId w:val="2"/>
         </w:numPr>
       </w:pPr>
-      <w:r>
-        <w:t>Status</w:t>
-      </w:r>
-      <w:r>
-        <w:t xml:space="preserve">: </w:t>
-      </w:r>
-      <w:proofErr w:type="spellStart"/>
-      <w:r>
-        <w:t>CellStatus</w:t>
+      <w:proofErr w:type="spellStart"/>
+      <w:r>
+        <w:t>ItIsAMine</w:t>
+      </w:r>
+      <w:proofErr w:type="spellEnd"/>
+      <w:r>
+        <w:t xml:space="preserve">; </w:t>
+      </w:r>
+      <w:proofErr w:type="spellStart"/>
+      <w:r>
+        <w:t>boolean</w:t>
       </w:r>
       <w:proofErr w:type="spellEnd"/>
     </w:p>
@@ -1348,31 +1524,8 @@
         </w:numPr>
       </w:pPr>
       <w:proofErr w:type="spellStart"/>
-      <w:r>
-        <w:t>ItIsAMine</w:t>
-      </w:r>
-      <w:proofErr w:type="spellEnd"/>
-      <w:r>
-        <w:t xml:space="preserve">; </w:t>
-      </w:r>
-      <w:proofErr w:type="spellStart"/>
-      <w:r>
-        <w:t>boolean</w:t>
-      </w:r>
-      <w:proofErr w:type="spellEnd"/>
-    </w:p>
-    <w:p>
-      <w:pPr>
-        <w:pStyle w:val="ListParagraph"/>
-        <w:numPr>
-          <w:ilvl w:val="1"/>
-          <w:numId w:val="2"/>
-        </w:numPr>
-      </w:pPr>
-      <w:proofErr w:type="spellStart"/>
       <w:proofErr w:type="gramStart"/>
       <w:r>
-        <w:lastRenderedPageBreak/>
         <w:t>CloserMinesNumber</w:t>
       </w:r>
       <w:proofErr w:type="spellEnd"/>
@@ -1438,6 +1591,7 @@
       <w:proofErr w:type="spellStart"/>
       <w:proofErr w:type="gramStart"/>
       <w:r>
+        <w:lastRenderedPageBreak/>
         <w:t>GetCloserCells</w:t>
       </w:r>
       <w:proofErr w:type="spellEnd"/>
@@ -1718,14 +1872,10 @@
       </w:r>
     </w:p>
     <w:p>
-      <w:r>
-        <w:tab/>
-        <w:t>“data”: null</w:t>
-      </w:r>
-    </w:p>
-    <w:p>
-      <w:r>
-        <w:tab/>
+      <w:pPr>
+        <w:ind w:firstLine="720"/>
+      </w:pPr>
+      <w:r>
         <w:t>“message”: “The server encountered an internal error”</w:t>
       </w:r>
     </w:p>
@@ -2603,25 +2753,10 @@
       </w:pPr>
       <w:proofErr w:type="spellStart"/>
       <w:r>
-        <w:t>InvalidBoardId</w:t>
-      </w:r>
-      <w:proofErr w:type="spellEnd"/>
-    </w:p>
-    <w:p>
-      <w:pPr>
-        <w:pStyle w:val="ListParagraph"/>
-        <w:numPr>
-          <w:ilvl w:val="0"/>
-          <w:numId w:val="6"/>
-        </w:numPr>
-      </w:pPr>
-      <w:proofErr w:type="spellStart"/>
-      <w:r>
-        <w:t>InvalidBoardForUser</w:t>
-      </w:r>
-      <w:proofErr w:type="spellEnd"/>
-    </w:p>
-    <w:p/>
+        <w:t>InvalidUsername</w:t>
+      </w:r>
+      <w:proofErr w:type="spellEnd"/>
+    </w:p>
     <w:p>
       <w:pPr>
         <w:pBdr>
@@ -2843,6 +2978,7 @@
     </w:p>
     <w:p>
       <w:r>
+        <w:lastRenderedPageBreak/>
         <w:t xml:space="preserve">Action: </w:t>
       </w:r>
       <w:r>

</xml_diff>

<commit_message>
Add some interfaces, tests and controllers
</commit_message>
<xml_diff>
--- a/Basic application documentation.docx
+++ b/Basic application documentation.docx
@@ -184,15 +184,7 @@
         <w:t>identified</w:t>
       </w:r>
       <w:r>
-        <w:t xml:space="preserve"> uses this user, otherwise ask for the </w:t>
-      </w:r>
-      <w:proofErr w:type="gramStart"/>
-      <w:r>
-        <w:t>name</w:t>
-      </w:r>
-      <w:proofErr w:type="gramEnd"/>
-      <w:r>
-        <w:t xml:space="preserve"> and register the user </w:t>
+        <w:t xml:space="preserve"> uses this user, otherwise ask for the name and register the user </w:t>
       </w:r>
       <w:r>
         <w:t>before saving</w:t>
@@ -219,6 +211,9 @@
     <w:p/>
     <w:p>
       <w:r>
+        <w:rPr>
+          <w:noProof/>
+        </w:rPr>
         <w:drawing>
           <wp:inline distT="0" distB="0" distL="0" distR="0" wp14:anchorId="406EE6F9" wp14:editId="4F979AD0">
             <wp:extent cx="4325677" cy="5486400"/>
@@ -468,17 +463,7 @@
         <w:t>n</w:t>
       </w:r>
       <w:r>
-        <w:t xml:space="preserve">s (x &gt;= 0 &amp;&amp; x &lt;= </w:t>
-      </w:r>
-      <w:proofErr w:type="spellStart"/>
-      <w:proofErr w:type="gramStart"/>
-      <w:r>
-        <w:t>board.cols</w:t>
-      </w:r>
-      <w:proofErr w:type="spellEnd"/>
-      <w:proofErr w:type="gramEnd"/>
-      <w:r>
-        <w:t>)</w:t>
+        <w:t>s (x &gt;= 0 &amp;&amp; x &lt;= board.cols)</w:t>
       </w:r>
     </w:p>
     <w:p>
@@ -487,15 +472,8 @@
         <w:t>For rows (</w:t>
       </w:r>
       <w:r>
-        <w:t xml:space="preserve">y &gt;= 0 &amp;&amp; y&lt;= </w:t>
-      </w:r>
-      <w:proofErr w:type="spellStart"/>
-      <w:proofErr w:type="gramStart"/>
-      <w:r>
-        <w:t>board.rows</w:t>
-      </w:r>
-      <w:proofErr w:type="spellEnd"/>
-      <w:proofErr w:type="gramEnd"/>
+        <w:t>y &gt;= 0 &amp;&amp; y&lt;= board.rows</w:t>
+      </w:r>
       <w:r>
         <w:t>)</w:t>
       </w:r>
@@ -643,25 +621,7 @@
           <w:b/>
           <w:bCs/>
         </w:rPr>
-        <w:t xml:space="preserve">&gt; </w:t>
-      </w:r>
-      <w:proofErr w:type="spellStart"/>
-      <w:proofErr w:type="gramStart"/>
-      <w:r>
-        <w:rPr>
-          <w:b/>
-          <w:bCs/>
-        </w:rPr>
-        <w:t>board.cols</w:t>
-      </w:r>
-      <w:proofErr w:type="spellEnd"/>
-      <w:proofErr w:type="gramEnd"/>
-      <w:r>
-        <w:rPr>
-          <w:b/>
-          <w:bCs/>
-        </w:rPr>
-        <w:t xml:space="preserve">    </w:t>
+        <w:t xml:space="preserve">&gt; board.cols    </w:t>
       </w:r>
       <w:r>
         <w:t>The red ones will be filtered out</w:t>
@@ -725,48 +685,24 @@
     <w:p>
       <w:pPr>
         <w:ind w:firstLine="720"/>
-        <w:rPr>
-          <w:lang w:val="es-UY"/>
-        </w:rPr>
-      </w:pPr>
-      <w:r>
-        <w:rPr>
-          <w:lang w:val="es-UY"/>
-        </w:rPr>
+      </w:pPr>
+      <w:r>
         <w:t xml:space="preserve">(x-1, y+1), (x, y+1), </w:t>
       </w:r>
       <w:r>
         <w:rPr>
           <w:highlight w:val="red"/>
-          <w:lang w:val="es-UY"/>
         </w:rPr>
         <w:t>(x+1, y+1)</w:t>
       </w:r>
     </w:p>
     <w:p>
-      <w:pPr>
-        <w:rPr>
-          <w:lang w:val="es-UY"/>
-        </w:rPr>
-      </w:pPr>
-      <w:r>
-        <w:rPr>
-          <w:lang w:val="es-UY"/>
-        </w:rPr>
-        <w:t xml:space="preserve"> </w:t>
-      </w:r>
-      <w:r>
-        <w:rPr>
-          <w:lang w:val="es-UY"/>
-        </w:rPr>
-        <w:t>]</w:t>
-      </w:r>
-    </w:p>
-    <w:p>
-      <w:pPr>
-        <w:rPr>
-          <w:lang w:val="es-UY"/>
-        </w:rPr>
+      <w:r>
+        <w:t xml:space="preserve"> ]</w:t>
+      </w:r>
+    </w:p>
+    <w:p>
+      <w:pPr>
         <w:sectPr>
           <w:type w:val="continuous"/>
           <w:pgSz w:w="12240" w:h="15840"/>
@@ -776,13 +712,7 @@
         </w:sectPr>
       </w:pPr>
     </w:p>
-    <w:p>
-      <w:pPr>
-        <w:rPr>
-          <w:lang w:val="es-UY"/>
-        </w:rPr>
-      </w:pPr>
-    </w:p>
+    <w:p/>
     <w:p>
       <w:pPr>
         <w:rPr>
@@ -790,73 +720,37 @@
           <w:color w:val="2F5496" w:themeColor="accent1" w:themeShade="BF"/>
           <w:sz w:val="32"/>
           <w:szCs w:val="32"/>
-          <w:lang w:val="es-UY"/>
-        </w:rPr>
-      </w:pPr>
-      <w:r>
-        <w:rPr>
-          <w:lang w:val="es-UY"/>
-        </w:rPr>
+        </w:rPr>
+      </w:pPr>
+      <w:r>
         <w:br w:type="page"/>
       </w:r>
     </w:p>
     <w:p>
       <w:pPr>
         <w:pStyle w:val="Heading1"/>
-        <w:rPr>
-          <w:lang w:val="es-UY"/>
-        </w:rPr>
-      </w:pPr>
-      <w:proofErr w:type="spellStart"/>
-      <w:r>
-        <w:rPr>
-          <w:lang w:val="es-UY"/>
-        </w:rPr>
+      </w:pPr>
+      <w:r>
         <w:lastRenderedPageBreak/>
-        <w:t>System</w:t>
-      </w:r>
-      <w:proofErr w:type="spellEnd"/>
-      <w:r>
-        <w:rPr>
-          <w:lang w:val="es-UY"/>
-        </w:rPr>
-        <w:t xml:space="preserve"> </w:t>
-      </w:r>
-      <w:proofErr w:type="spellStart"/>
-      <w:r>
-        <w:rPr>
-          <w:lang w:val="es-UY"/>
-        </w:rPr>
-        <w:t>Objects</w:t>
-      </w:r>
-      <w:proofErr w:type="spellEnd"/>
-    </w:p>
-    <w:p>
-      <w:pPr>
-        <w:rPr>
-          <w:lang w:val="es-UY"/>
-        </w:rPr>
-      </w:pPr>
-    </w:p>
+        <w:t>System Objects</w:t>
+      </w:r>
+    </w:p>
+    <w:p/>
     <w:p>
       <w:pPr>
         <w:spacing w:line="240" w:lineRule="auto"/>
         <w:rPr>
           <w:b/>
           <w:bCs/>
-          <w:lang w:val="es-UY"/>
-        </w:rPr>
-      </w:pPr>
-      <w:proofErr w:type="spellStart"/>
+        </w:rPr>
+      </w:pPr>
       <w:r>
         <w:rPr>
           <w:b/>
           <w:bCs/>
-          <w:lang w:val="es-UY"/>
         </w:rPr>
         <w:t>Enumerations</w:t>
       </w:r>
-      <w:proofErr w:type="spellEnd"/>
     </w:p>
     <w:p>
       <w:pPr>
@@ -882,13 +776,8 @@
           <w:numId w:val="2"/>
         </w:numPr>
       </w:pPr>
-      <w:proofErr w:type="spellStart"/>
-      <w:r>
-        <w:t>GameStatus</w:t>
-      </w:r>
-      <w:proofErr w:type="spellEnd"/>
-      <w:r>
-        <w:t>: short</w:t>
+      <w:r>
+        <w:t>GameStatus: short</w:t>
       </w:r>
     </w:p>
     <w:p>
@@ -899,11 +788,9 @@
           <w:numId w:val="2"/>
         </w:numPr>
       </w:pPr>
-      <w:proofErr w:type="spellStart"/>
       <w:r>
         <w:t>NotStarted</w:t>
       </w:r>
-      <w:proofErr w:type="spellEnd"/>
     </w:p>
     <w:p>
       <w:pPr>
@@ -925,11 +812,21 @@
           <w:numId w:val="2"/>
         </w:numPr>
       </w:pPr>
-      <w:proofErr w:type="spellStart"/>
       <w:r>
         <w:t>GameOver</w:t>
       </w:r>
-      <w:proofErr w:type="spellEnd"/>
+    </w:p>
+    <w:p>
+      <w:pPr>
+        <w:pStyle w:val="ListParagraph"/>
+        <w:numPr>
+          <w:ilvl w:val="1"/>
+          <w:numId w:val="2"/>
+        </w:numPr>
+      </w:pPr>
+      <w:r>
+        <w:t>Resolved</w:t>
+      </w:r>
     </w:p>
     <w:p>
       <w:pPr>
@@ -945,18 +842,8 @@
           <w:numId w:val="2"/>
         </w:numPr>
       </w:pPr>
-      <w:proofErr w:type="spellStart"/>
-      <w:proofErr w:type="gramStart"/>
-      <w:r>
-        <w:t>CellStatus</w:t>
-      </w:r>
-      <w:proofErr w:type="spellEnd"/>
-      <w:r>
-        <w:t xml:space="preserve"> :</w:t>
-      </w:r>
-      <w:proofErr w:type="gramEnd"/>
-      <w:r>
-        <w:t xml:space="preserve"> short</w:t>
+      <w:r>
+        <w:t>CellStatus : short</w:t>
       </w:r>
     </w:p>
     <w:p>
@@ -1029,7 +916,6 @@
           <w:lang w:val="es-UY"/>
         </w:rPr>
       </w:pPr>
-      <w:proofErr w:type="spellStart"/>
       <w:r>
         <w:rPr>
           <w:b/>
@@ -1038,7 +924,6 @@
         </w:rPr>
         <w:t>Entities</w:t>
       </w:r>
-      <w:proofErr w:type="spellEnd"/>
     </w:p>
     <w:p>
       <w:pPr>
@@ -1101,13 +986,8 @@
           <w:numId w:val="2"/>
         </w:numPr>
       </w:pPr>
-      <w:proofErr w:type="spellStart"/>
-      <w:r>
-        <w:t>LastName</w:t>
-      </w:r>
-      <w:proofErr w:type="spellEnd"/>
-      <w:r>
-        <w:t>: String</w:t>
+      <w:r>
+        <w:t>LastName: String</w:t>
       </w:r>
     </w:p>
     <w:p>
@@ -1133,11 +1013,9 @@
           <w:numId w:val="2"/>
         </w:numPr>
       </w:pPr>
-      <w:proofErr w:type="spellStart"/>
       <w:r>
         <w:t>MillisecondsRecord</w:t>
       </w:r>
-      <w:proofErr w:type="spellEnd"/>
       <w:r>
         <w:t xml:space="preserve">: </w:t>
       </w:r>
@@ -1180,14 +1058,12 @@
       <w:r>
         <w:t xml:space="preserve">Id: </w:t>
       </w:r>
-      <w:proofErr w:type="spellStart"/>
       <w:r>
         <w:t>G</w:t>
       </w:r>
       <w:r>
         <w:t>uid</w:t>
       </w:r>
-      <w:proofErr w:type="spellEnd"/>
     </w:p>
     <w:p>
       <w:pPr>
@@ -1308,22 +1184,15 @@
           <w:numId w:val="2"/>
         </w:numPr>
       </w:pPr>
-      <w:proofErr w:type="spellStart"/>
+      <w:r>
+        <w:t>GameStatus:</w:t>
+      </w:r>
+      <w:r>
+        <w:t xml:space="preserve"> </w:t>
+      </w:r>
       <w:r>
         <w:t>GameStatus</w:t>
       </w:r>
-      <w:proofErr w:type="spellEnd"/>
-      <w:r>
-        <w:t>:</w:t>
-      </w:r>
-      <w:r>
-        <w:t xml:space="preserve"> </w:t>
-      </w:r>
-      <w:proofErr w:type="spellStart"/>
-      <w:r>
-        <w:t>GameStatus</w:t>
-      </w:r>
-      <w:proofErr w:type="spellEnd"/>
     </w:p>
     <w:p>
       <w:pPr>
@@ -1339,11 +1208,9 @@
           <w:numId w:val="2"/>
         </w:numPr>
       </w:pPr>
-      <w:proofErr w:type="spellStart"/>
       <w:r>
         <w:t>PersistibleBoard</w:t>
       </w:r>
-      <w:proofErr w:type="spellEnd"/>
     </w:p>
     <w:p>
       <w:pPr>
@@ -1374,25 +1241,15 @@
           <w:numId w:val="2"/>
         </w:numPr>
       </w:pPr>
-      <w:proofErr w:type="spellStart"/>
-      <w:r>
-        <w:t>Board</w:t>
-      </w:r>
-      <w:r>
-        <w:t>Id</w:t>
-      </w:r>
-      <w:proofErr w:type="spellEnd"/>
-      <w:r>
-        <w:t xml:space="preserve">: </w:t>
-      </w:r>
-      <w:proofErr w:type="spellStart"/>
+      <w:r>
+        <w:t xml:space="preserve">BoardId: </w:t>
+      </w:r>
       <w:r>
         <w:t>G</w:t>
       </w:r>
       <w:r>
         <w:t>uid</w:t>
       </w:r>
-      <w:proofErr w:type="spellEnd"/>
     </w:p>
     <w:p>
       <w:pPr>
@@ -1402,13 +1259,8 @@
           <w:numId w:val="2"/>
         </w:numPr>
       </w:pPr>
-      <w:proofErr w:type="spellStart"/>
-      <w:r>
-        <w:t>BoardName</w:t>
-      </w:r>
-      <w:proofErr w:type="spellEnd"/>
-      <w:r>
-        <w:t>: String</w:t>
+      <w:r>
+        <w:t>BoardName: String</w:t>
       </w:r>
     </w:p>
     <w:p>
@@ -1419,13 +1271,8 @@
           <w:numId w:val="2"/>
         </w:numPr>
       </w:pPr>
-      <w:proofErr w:type="spellStart"/>
-      <w:r>
-        <w:t>BoardDefinition</w:t>
-      </w:r>
-      <w:proofErr w:type="spellEnd"/>
-      <w:r>
-        <w:t xml:space="preserve">: </w:t>
+      <w:r>
+        <w:t xml:space="preserve">BoardDefinition: </w:t>
       </w:r>
       <w:r>
         <w:t>String</w:t>
@@ -1487,11 +1334,9 @@
       <w:r>
         <w:t xml:space="preserve">: </w:t>
       </w:r>
-      <w:proofErr w:type="spellStart"/>
       <w:r>
         <w:t>CellStatus</w:t>
       </w:r>
-      <w:proofErr w:type="spellEnd"/>
     </w:p>
     <w:p>
       <w:pPr>
@@ -1501,19 +1346,12 @@
           <w:numId w:val="2"/>
         </w:numPr>
       </w:pPr>
-      <w:proofErr w:type="spellStart"/>
       <w:r>
         <w:t>ItIsAMine</w:t>
       </w:r>
-      <w:proofErr w:type="spellEnd"/>
-      <w:r>
-        <w:t xml:space="preserve">; </w:t>
-      </w:r>
-      <w:proofErr w:type="spellStart"/>
-      <w:r>
-        <w:t>boolean</w:t>
-      </w:r>
-      <w:proofErr w:type="spellEnd"/>
+      <w:r>
+        <w:t>; boolean</w:t>
+      </w:r>
     </w:p>
     <w:p>
       <w:pPr>
@@ -1523,18 +1361,11 @@
           <w:numId w:val="2"/>
         </w:numPr>
       </w:pPr>
-      <w:proofErr w:type="spellStart"/>
-      <w:proofErr w:type="gramStart"/>
       <w:r>
         <w:t>CloserMinesNumber</w:t>
       </w:r>
-      <w:proofErr w:type="spellEnd"/>
-      <w:r>
-        <w:t>(</w:t>
-      </w:r>
-      <w:proofErr w:type="gramEnd"/>
-      <w:r>
-        <w:t>): int</w:t>
+      <w:r>
+        <w:t>(): int</w:t>
       </w:r>
     </w:p>
     <w:p>
@@ -1545,18 +1376,11 @@
           <w:numId w:val="2"/>
         </w:numPr>
       </w:pPr>
-      <w:proofErr w:type="spellStart"/>
-      <w:proofErr w:type="gramStart"/>
       <w:r>
         <w:t>GetCloserCells</w:t>
       </w:r>
-      <w:proofErr w:type="spellEnd"/>
-      <w:r>
-        <w:t>(</w:t>
-      </w:r>
-      <w:proofErr w:type="gramEnd"/>
-      <w:r>
-        <w:t xml:space="preserve">): [cells] </w:t>
+      <w:r>
+        <w:t xml:space="preserve">(): [cells] </w:t>
       </w:r>
     </w:p>
     <w:p>
@@ -1574,6 +1398,7 @@
         </w:numPr>
       </w:pPr>
       <w:r>
+        <w:lastRenderedPageBreak/>
         <w:t>B</w:t>
       </w:r>
       <w:r>
@@ -1588,44 +1413,28 @@
           <w:numId w:val="2"/>
         </w:numPr>
       </w:pPr>
-      <w:proofErr w:type="spellStart"/>
-      <w:proofErr w:type="gramStart"/>
+      <w:r>
+        <w:t xml:space="preserve">GetCloserCells(): [cells] </w:t>
+      </w:r>
+    </w:p>
+    <w:p>
+      <w:pPr>
+        <w:ind w:firstLine="720"/>
+      </w:pPr>
+    </w:p>
+    <w:p/>
+    <w:p>
+      <w:r>
+        <w:br w:type="page"/>
+      </w:r>
+    </w:p>
+    <w:p>
+      <w:pPr>
+        <w:pStyle w:val="Heading1"/>
+      </w:pPr>
       <w:r>
         <w:lastRenderedPageBreak/>
-        <w:t>GetCloserCells</w:t>
-      </w:r>
-      <w:proofErr w:type="spellEnd"/>
-      <w:r>
-        <w:t>(</w:t>
-      </w:r>
-      <w:proofErr w:type="gramEnd"/>
-      <w:r>
-        <w:t xml:space="preserve">): [cells] </w:t>
-      </w:r>
-    </w:p>
-    <w:p>
-      <w:pPr>
-        <w:ind w:firstLine="720"/>
-      </w:pPr>
-    </w:p>
-    <w:p/>
-    <w:p>
-      <w:r>
-        <w:br w:type="page"/>
-      </w:r>
-    </w:p>
-    <w:p>
-      <w:pPr>
-        <w:pStyle w:val="Heading1"/>
-      </w:pPr>
-      <w:proofErr w:type="spellStart"/>
-      <w:r>
-        <w:lastRenderedPageBreak/>
-        <w:t>Api</w:t>
-      </w:r>
-      <w:proofErr w:type="spellEnd"/>
-      <w:r>
-        <w:t xml:space="preserve"> Response Body</w:t>
+        <w:t>Api Response Body</w:t>
       </w:r>
       <w:r>
         <w:t xml:space="preserve"> definition</w:t>
@@ -1714,23 +1523,7 @@
       </w:r>
       <w:r>
         <w:tab/>
-        <w:t>“</w:t>
-      </w:r>
-      <w:proofErr w:type="spellStart"/>
-      <w:r>
-        <w:t>firstName</w:t>
-      </w:r>
-      <w:proofErr w:type="spellEnd"/>
-      <w:r>
-        <w:t>”: “</w:t>
-      </w:r>
-      <w:proofErr w:type="spellStart"/>
-      <w:r>
-        <w:t>ASenna</w:t>
-      </w:r>
-      <w:proofErr w:type="spellEnd"/>
-      <w:r>
-        <w:t xml:space="preserve">”, </w:t>
+        <w:t xml:space="preserve">“firstName”: “ASenna”, </w:t>
       </w:r>
     </w:p>
     <w:p>
@@ -1996,16 +1789,11 @@
           <w:numId w:val="7"/>
         </w:numPr>
       </w:pPr>
-      <w:proofErr w:type="spellStart"/>
       <w:r>
         <w:t>f</w:t>
       </w:r>
       <w:r>
-        <w:t>irstName</w:t>
-      </w:r>
-      <w:proofErr w:type="spellEnd"/>
-      <w:r>
-        <w:t>: string</w:t>
+        <w:t>irstName: string</w:t>
       </w:r>
     </w:p>
     <w:p>
@@ -2016,16 +1804,11 @@
           <w:numId w:val="7"/>
         </w:numPr>
       </w:pPr>
-      <w:proofErr w:type="spellStart"/>
       <w:r>
         <w:t>l</w:t>
       </w:r>
       <w:r>
-        <w:t>astName</w:t>
-      </w:r>
-      <w:proofErr w:type="spellEnd"/>
-      <w:r>
-        <w:t>: string</w:t>
+        <w:t>astName: string</w:t>
       </w:r>
     </w:p>
     <w:p>
@@ -2095,11 +1878,9 @@
           <w:numId w:val="6"/>
         </w:numPr>
       </w:pPr>
-      <w:proofErr w:type="spellStart"/>
       <w:r>
         <w:t>DuplicatedUsername</w:t>
       </w:r>
-      <w:proofErr w:type="spellEnd"/>
     </w:p>
     <w:p>
       <w:pPr>
@@ -2109,11 +1890,9 @@
           <w:numId w:val="6"/>
         </w:numPr>
       </w:pPr>
-      <w:proofErr w:type="spellStart"/>
       <w:r>
         <w:t>InvalidUsername</w:t>
       </w:r>
-      <w:proofErr w:type="spellEnd"/>
     </w:p>
     <w:p>
       <w:pPr>
@@ -2123,11 +1902,9 @@
           <w:numId w:val="6"/>
         </w:numPr>
       </w:pPr>
-      <w:proofErr w:type="spellStart"/>
       <w:r>
         <w:t>InvalidBirthdate</w:t>
       </w:r>
-      <w:proofErr w:type="spellEnd"/>
     </w:p>
     <w:p>
       <w:pPr>
@@ -2149,16 +1926,8 @@
         <w:rPr>
           <w:highlight w:val="yellow"/>
         </w:rPr>
-        <w:t>Route: / user /</w:t>
-      </w:r>
-      <w:proofErr w:type="spellStart"/>
-      <w:r>
-        <w:rPr>
-          <w:highlight w:val="yellow"/>
-        </w:rPr>
-        <w:t>getBoards</w:t>
-      </w:r>
-      <w:proofErr w:type="spellEnd"/>
+        <w:t>Route: / user /getBoards</w:t>
+      </w:r>
     </w:p>
     <w:p>
       <w:r>
@@ -2233,13 +2002,8 @@
         <w:pStyle w:val="ListParagraph"/>
         <w:ind w:left="1440"/>
       </w:pPr>
-      <w:proofErr w:type="gramStart"/>
-      <w:r>
-        <w:t>Boards</w:t>
-      </w:r>
-      <w:proofErr w:type="gramEnd"/>
-      <w:r>
-        <w:t xml:space="preserve"> array</w:t>
+      <w:r>
+        <w:t>Boards array</w:t>
       </w:r>
     </w:p>
     <w:p/>
@@ -2256,11 +2020,9 @@
           <w:numId w:val="6"/>
         </w:numPr>
       </w:pPr>
-      <w:proofErr w:type="spellStart"/>
       <w:r>
         <w:t>InvalidUsername</w:t>
       </w:r>
-      <w:proofErr w:type="spellEnd"/>
     </w:p>
     <w:p>
       <w:pPr>
@@ -2399,11 +2161,9 @@
           <w:numId w:val="6"/>
         </w:numPr>
       </w:pPr>
-      <w:proofErr w:type="spellStart"/>
       <w:r>
         <w:t>InvalidBoard</w:t>
       </w:r>
-      <w:proofErr w:type="spellEnd"/>
     </w:p>
     <w:p>
       <w:pPr>
@@ -2472,11 +2232,9 @@
           <w:numId w:val="7"/>
         </w:numPr>
       </w:pPr>
-      <w:proofErr w:type="spellStart"/>
       <w:r>
         <w:t>boardId</w:t>
       </w:r>
-      <w:proofErr w:type="spellEnd"/>
       <w:r>
         <w:t>: int</w:t>
       </w:r>
@@ -2489,11 +2247,9 @@
           <w:numId w:val="7"/>
         </w:numPr>
       </w:pPr>
-      <w:proofErr w:type="spellStart"/>
       <w:r>
         <w:t>currentUserName</w:t>
       </w:r>
-      <w:proofErr w:type="spellEnd"/>
       <w:r>
         <w:t>: string</w:t>
       </w:r>
@@ -2547,11 +2303,9 @@
           <w:numId w:val="6"/>
         </w:numPr>
       </w:pPr>
-      <w:proofErr w:type="spellStart"/>
       <w:r>
         <w:t>InvalidBoardId</w:t>
       </w:r>
-      <w:proofErr w:type="spellEnd"/>
     </w:p>
     <w:p>
       <w:pPr>
@@ -2561,7 +2315,6 @@
           <w:numId w:val="6"/>
         </w:numPr>
       </w:pPr>
-      <w:proofErr w:type="spellStart"/>
       <w:r>
         <w:t>InvalidBoardFor</w:t>
       </w:r>
@@ -2571,7 +2324,6 @@
       <w:r>
         <w:t>User</w:t>
       </w:r>
-      <w:proofErr w:type="spellEnd"/>
     </w:p>
     <w:p>
       <w:pPr>
@@ -2751,11 +2503,9 @@
           <w:numId w:val="6"/>
         </w:numPr>
       </w:pPr>
-      <w:proofErr w:type="spellStart"/>
       <w:r>
         <w:t>InvalidUsername</w:t>
       </w:r>
-      <w:proofErr w:type="spellEnd"/>
     </w:p>
     <w:p>
       <w:pPr>
@@ -2841,14 +2591,12 @@
           <w:numId w:val="7"/>
         </w:numPr>
       </w:pPr>
-      <w:proofErr w:type="spellStart"/>
       <w:r>
         <w:t>cell</w:t>
       </w:r>
       <w:r>
         <w:t>Column</w:t>
       </w:r>
-      <w:proofErr w:type="spellEnd"/>
     </w:p>
     <w:p>
       <w:pPr>
@@ -2858,11 +2606,9 @@
           <w:numId w:val="7"/>
         </w:numPr>
       </w:pPr>
-      <w:proofErr w:type="spellStart"/>
       <w:r>
         <w:t>cellRow</w:t>
       </w:r>
-      <w:proofErr w:type="spellEnd"/>
     </w:p>
     <w:p>
       <w:pPr>
@@ -2916,7 +2662,6 @@
           <w:numId w:val="6"/>
         </w:numPr>
       </w:pPr>
-      <w:proofErr w:type="spellStart"/>
       <w:r>
         <w:t>I</w:t>
       </w:r>
@@ -2926,7 +2671,6 @@
       <w:r>
         <w:t>Cell</w:t>
       </w:r>
-      <w:proofErr w:type="spellEnd"/>
     </w:p>
     <w:p>
       <w:pPr>
@@ -2936,11 +2680,9 @@
           <w:numId w:val="6"/>
         </w:numPr>
       </w:pPr>
-      <w:proofErr w:type="spellStart"/>
       <w:r>
         <w:t>GameNotStarted</w:t>
       </w:r>
-      <w:proofErr w:type="spellEnd"/>
     </w:p>
     <w:p/>
     <w:p>
@@ -3025,11 +2767,9 @@
           <w:numId w:val="7"/>
         </w:numPr>
       </w:pPr>
-      <w:proofErr w:type="spellStart"/>
       <w:r>
         <w:t>cellColumn</w:t>
       </w:r>
-      <w:proofErr w:type="spellEnd"/>
     </w:p>
     <w:p>
       <w:pPr>
@@ -3039,11 +2779,9 @@
           <w:numId w:val="7"/>
         </w:numPr>
       </w:pPr>
-      <w:proofErr w:type="spellStart"/>
       <w:r>
         <w:t>cellRow</w:t>
       </w:r>
-      <w:proofErr w:type="spellEnd"/>
     </w:p>
     <w:p>
       <w:pPr>
@@ -3103,11 +2841,9 @@
           <w:numId w:val="6"/>
         </w:numPr>
       </w:pPr>
-      <w:proofErr w:type="spellStart"/>
       <w:r>
         <w:t>InvalidCell</w:t>
       </w:r>
-      <w:proofErr w:type="spellEnd"/>
     </w:p>
     <w:p>
       <w:pPr>
@@ -3117,11 +2853,9 @@
           <w:numId w:val="6"/>
         </w:numPr>
       </w:pPr>
-      <w:proofErr w:type="spellStart"/>
       <w:r>
         <w:t>GameNotStarted</w:t>
       </w:r>
-      <w:proofErr w:type="spellEnd"/>
     </w:p>
     <w:p>
       <w:pPr>
@@ -4413,6 +4147,7 @@
   <w:style w:type="character" w:default="1" w:styleId="DefaultParagraphFont">
     <w:name w:val="Default Paragraph Font"/>
     <w:uiPriority w:val="1"/>
+    <w:semiHidden/>
     <w:unhideWhenUsed/>
   </w:style>
   <w:style w:type="table" w:default="1" w:styleId="TableNormal">

</xml_diff>

<commit_message>
AddBoardGenerationandInitialize test and some others
</commit_message>
<xml_diff>
--- a/Basic application documentation.docx
+++ b/Basic application documentation.docx
@@ -789,18 +789,6 @@
         </w:numPr>
       </w:pPr>
       <w:r>
-        <w:t>NotStarted</w:t>
-      </w:r>
-    </w:p>
-    <w:p>
-      <w:pPr>
-        <w:pStyle w:val="ListParagraph"/>
-        <w:numPr>
-          <w:ilvl w:val="1"/>
-          <w:numId w:val="2"/>
-        </w:numPr>
-      </w:pPr>
-      <w:r>
         <w:t>Active</w:t>
       </w:r>
     </w:p>
@@ -1317,7 +1305,13 @@
         </w:numPr>
       </w:pPr>
       <w:r>
-        <w:t>Rows: int</w:t>
+        <w:t xml:space="preserve">Rows: </w:t>
+      </w:r>
+      <w:r>
+        <w:t>I</w:t>
+      </w:r>
+      <w:r>
+        <w:t>nt</w:t>
       </w:r>
     </w:p>
     <w:p>
@@ -1329,6 +1323,21 @@
         </w:numPr>
       </w:pPr>
       <w:r>
+        <w:t>Position</w:t>
+      </w:r>
+      <w:r>
+        <w:t>: Int</w:t>
+      </w:r>
+    </w:p>
+    <w:p>
+      <w:pPr>
+        <w:pStyle w:val="ListParagraph"/>
+        <w:numPr>
+          <w:ilvl w:val="1"/>
+          <w:numId w:val="2"/>
+        </w:numPr>
+      </w:pPr>
+      <w:r>
         <w:t>Status</w:t>
       </w:r>
       <w:r>
@@ -1350,7 +1359,10 @@
         <w:t>ItIsAMine</w:t>
       </w:r>
       <w:r>
-        <w:t>; boolean</w:t>
+        <w:t>:</w:t>
+      </w:r>
+      <w:r>
+        <w:t xml:space="preserve"> boolean</w:t>
       </w:r>
     </w:p>
     <w:p>

</xml_diff>